<commit_message>
Updated ERD after comments
</commit_message>
<xml_diff>
--- a/Project Spec.docx
+++ b/Project Spec.docx
@@ -364,6 +364,7 @@
         <w:t>Keys and Properties</w:t>
       </w:r>
     </w:p>
+    <w:p/>
     <w:tbl>
       <w:tblPr>
         <w:tblW w:w="7500" w:type="dxa"/>
@@ -376,10 +377,11 @@
         <w:tblLook w:val="04A0" w:firstRow="1" w:lastRow="0" w:firstColumn="1" w:lastColumn="0" w:noHBand="0" w:noVBand="1"/>
       </w:tblPr>
       <w:tblGrid>
-        <w:gridCol w:w="1811"/>
-        <w:gridCol w:w="1811"/>
-        <w:gridCol w:w="2067"/>
-        <w:gridCol w:w="1811"/>
+        <w:gridCol w:w="1250"/>
+        <w:gridCol w:w="1251"/>
+        <w:gridCol w:w="1623"/>
+        <w:gridCol w:w="1777"/>
+        <w:gridCol w:w="1599"/>
       </w:tblGrid>
       <w:tr>
         <w:trPr>
@@ -553,7 +555,50 @@
                 <w:lang w:eastAsia="en-GB"/>
                 <w14:ligatures w14:val="none"/>
               </w:rPr>
-              <w:t>Goal</w:t>
+              <w:t>Savings</w:t>
+            </w:r>
+          </w:p>
+        </w:tc>
+        <w:tc>
+          <w:tcPr>
+            <w:tcW w:w="0" w:type="auto"/>
+            <w:tcBorders>
+              <w:top w:val="single" w:sz="6" w:space="0" w:color="DEE0E3"/>
+              <w:left w:val="single" w:sz="6" w:space="0" w:color="DEE0E3"/>
+              <w:bottom w:val="single" w:sz="6" w:space="0" w:color="DEE0E3"/>
+              <w:right w:val="single" w:sz="6" w:space="0" w:color="DEE0E3"/>
+            </w:tcBorders>
+            <w:tcMar>
+              <w:top w:w="120" w:type="dxa"/>
+              <w:left w:w="120" w:type="dxa"/>
+              <w:bottom w:w="120" w:type="dxa"/>
+              <w:right w:w="120" w:type="dxa"/>
+            </w:tcMar>
+            <w:hideMark/>
+          </w:tcPr>
+          <w:p>
+            <w:pPr>
+              <w:rPr>
+                <w:rFonts w:ascii="Times New Roman" w:eastAsia="Times New Roman" w:hAnsi="Times New Roman" w:cs="Times New Roman"/>
+                <w:kern w:val="0"/>
+                <w:sz w:val="20"/>
+                <w:szCs w:val="20"/>
+                <w:lang w:eastAsia="en-GB"/>
+                <w14:ligatures w14:val="none"/>
+              </w:rPr>
+            </w:pPr>
+            <w:r>
+              <w:rPr>
+                <w:rFonts w:ascii="Times New Roman" w:eastAsia="Times New Roman" w:hAnsi="Times New Roman" w:cs="Times New Roman"/>
+                <w:b/>
+                <w:bCs/>
+                <w:kern w:val="0"/>
+                <w:sz w:val="20"/>
+                <w:szCs w:val="20"/>
+                <w:lang w:eastAsia="en-GB"/>
+                <w14:ligatures w14:val="none"/>
+              </w:rPr>
+              <w:t>Category</w:t>
             </w:r>
           </w:p>
         </w:tc>
@@ -590,6 +635,17 @@
                 <w14:ligatures w14:val="none"/>
               </w:rPr>
             </w:pPr>
+            <w:r>
+              <w:rPr>
+                <w:rFonts w:ascii="Times New Roman" w:eastAsia="Times New Roman" w:hAnsi="Times New Roman" w:cs="Times New Roman"/>
+                <w:kern w:val="0"/>
+                <w:sz w:val="20"/>
+                <w:szCs w:val="20"/>
+                <w:lang w:eastAsia="en-GB"/>
+                <w14:ligatures w14:val="none"/>
+              </w:rPr>
+              <w:t>Income ID</w:t>
+            </w:r>
           </w:p>
         </w:tc>
         <w:tc>
@@ -706,6 +762,47 @@
                 <w14:ligatures w14:val="none"/>
               </w:rPr>
             </w:pPr>
+            <w:r>
+              <w:rPr>
+                <w:rFonts w:ascii="Times New Roman" w:eastAsia="Times New Roman" w:hAnsi="Times New Roman" w:cs="Times New Roman"/>
+                <w:kern w:val="0"/>
+                <w:sz w:val="20"/>
+                <w:szCs w:val="20"/>
+                <w:lang w:eastAsia="en-GB"/>
+                <w14:ligatures w14:val="none"/>
+              </w:rPr>
+              <w:t>Income ID</w:t>
+            </w:r>
+          </w:p>
+        </w:tc>
+        <w:tc>
+          <w:tcPr>
+            <w:tcW w:w="0" w:type="auto"/>
+            <w:tcBorders>
+              <w:top w:val="single" w:sz="6" w:space="0" w:color="DEE0E3"/>
+              <w:left w:val="single" w:sz="6" w:space="0" w:color="DEE0E3"/>
+              <w:bottom w:val="single" w:sz="6" w:space="0" w:color="DEE0E3"/>
+              <w:right w:val="single" w:sz="6" w:space="0" w:color="DEE0E3"/>
+            </w:tcBorders>
+            <w:tcMar>
+              <w:top w:w="120" w:type="dxa"/>
+              <w:left w:w="120" w:type="dxa"/>
+              <w:bottom w:w="120" w:type="dxa"/>
+              <w:right w:w="120" w:type="dxa"/>
+            </w:tcMar>
+            <w:hideMark/>
+          </w:tcPr>
+          <w:p>
+            <w:pPr>
+              <w:rPr>
+                <w:rFonts w:ascii="Times New Roman" w:eastAsia="Times New Roman" w:hAnsi="Times New Roman" w:cs="Times New Roman"/>
+                <w:kern w:val="0"/>
+                <w:sz w:val="20"/>
+                <w:szCs w:val="20"/>
+                <w:lang w:eastAsia="en-GB"/>
+                <w14:ligatures w14:val="none"/>
+              </w:rPr>
+            </w:pPr>
             <w:proofErr w:type="spellStart"/>
             <w:r>
               <w:rPr>
@@ -716,7 +813,7 @@
                 <w:lang w:eastAsia="en-GB"/>
                 <w14:ligatures w14:val="none"/>
               </w:rPr>
-              <w:t>Goal_ID</w:t>
+              <w:t>Category_ID</w:t>
             </w:r>
             <w:proofErr w:type="spellEnd"/>
           </w:p>
@@ -845,7 +942,7 @@
                 <w:lang w:eastAsia="en-GB"/>
                 <w14:ligatures w14:val="none"/>
               </w:rPr>
-              <w:t>Category</w:t>
+              <w:t>Category ID</w:t>
             </w:r>
           </w:p>
         </w:tc>
@@ -886,7 +983,48 @@
                 <w:lang w:eastAsia="en-GB"/>
                 <w14:ligatures w14:val="none"/>
               </w:rPr>
-              <w:t>Category</w:t>
+              <w:t>Expense ID</w:t>
+            </w:r>
+          </w:p>
+        </w:tc>
+        <w:tc>
+          <w:tcPr>
+            <w:tcW w:w="0" w:type="auto"/>
+            <w:tcBorders>
+              <w:top w:val="single" w:sz="6" w:space="0" w:color="DEE0E3"/>
+              <w:left w:val="single" w:sz="6" w:space="0" w:color="DEE0E3"/>
+              <w:bottom w:val="single" w:sz="6" w:space="0" w:color="DEE0E3"/>
+              <w:right w:val="single" w:sz="6" w:space="0" w:color="DEE0E3"/>
+            </w:tcBorders>
+            <w:tcMar>
+              <w:top w:w="120" w:type="dxa"/>
+              <w:left w:w="120" w:type="dxa"/>
+              <w:bottom w:w="120" w:type="dxa"/>
+              <w:right w:w="120" w:type="dxa"/>
+            </w:tcMar>
+            <w:hideMark/>
+          </w:tcPr>
+          <w:p>
+            <w:pPr>
+              <w:rPr>
+                <w:rFonts w:ascii="Times New Roman" w:eastAsia="Times New Roman" w:hAnsi="Times New Roman" w:cs="Times New Roman"/>
+                <w:kern w:val="0"/>
+                <w:sz w:val="20"/>
+                <w:szCs w:val="20"/>
+                <w:lang w:eastAsia="en-GB"/>
+                <w14:ligatures w14:val="none"/>
+              </w:rPr>
+            </w:pPr>
+            <w:r>
+              <w:rPr>
+                <w:rFonts w:ascii="Times New Roman" w:eastAsia="Times New Roman" w:hAnsi="Times New Roman" w:cs="Times New Roman"/>
+                <w:kern w:val="0"/>
+                <w:sz w:val="20"/>
+                <w:szCs w:val="20"/>
+                <w:lang w:eastAsia="en-GB"/>
+                <w14:ligatures w14:val="none"/>
+              </w:rPr>
+              <w:t>Category Name</w:t>
             </w:r>
           </w:p>
         </w:tc>
@@ -1014,7 +1152,7 @@
                 <w:lang w:eastAsia="en-GB"/>
                 <w14:ligatures w14:val="none"/>
               </w:rPr>
-              <w:t>Amount</w:t>
+              <w:t>Budget Amount</w:t>
             </w:r>
           </w:p>
         </w:tc>
@@ -1055,8 +1193,38 @@
                 <w:lang w:eastAsia="en-GB"/>
                 <w14:ligatures w14:val="none"/>
               </w:rPr>
-              <w:t>Amount</w:t>
+              <w:t>Amount added</w:t>
             </w:r>
+          </w:p>
+        </w:tc>
+        <w:tc>
+          <w:tcPr>
+            <w:tcW w:w="0" w:type="auto"/>
+            <w:tcBorders>
+              <w:top w:val="single" w:sz="6" w:space="0" w:color="DEE0E3"/>
+              <w:left w:val="single" w:sz="6" w:space="0" w:color="DEE0E3"/>
+              <w:bottom w:val="single" w:sz="6" w:space="0" w:color="DEE0E3"/>
+              <w:right w:val="single" w:sz="6" w:space="0" w:color="DEE0E3"/>
+            </w:tcBorders>
+            <w:tcMar>
+              <w:top w:w="120" w:type="dxa"/>
+              <w:left w:w="120" w:type="dxa"/>
+              <w:bottom w:w="120" w:type="dxa"/>
+              <w:right w:w="120" w:type="dxa"/>
+            </w:tcMar>
+            <w:hideMark/>
+          </w:tcPr>
+          <w:p>
+            <w:pPr>
+              <w:rPr>
+                <w:rFonts w:ascii="Times New Roman" w:eastAsia="Times New Roman" w:hAnsi="Times New Roman" w:cs="Times New Roman"/>
+                <w:kern w:val="0"/>
+                <w:sz w:val="20"/>
+                <w:szCs w:val="20"/>
+                <w:lang w:eastAsia="en-GB"/>
+                <w14:ligatures w14:val="none"/>
+              </w:rPr>
+            </w:pPr>
           </w:p>
         </w:tc>
       </w:tr>
@@ -1217,7 +1385,6 @@
                 <w14:ligatures w14:val="none"/>
               </w:rPr>
             </w:pPr>
-            <w:proofErr w:type="spellStart"/>
             <w:r>
               <w:rPr>
                 <w:rFonts w:ascii="Times New Roman" w:eastAsia="Times New Roman" w:hAnsi="Times New Roman" w:cs="Times New Roman"/>
@@ -1227,9 +1394,38 @@
                 <w:lang w:eastAsia="en-GB"/>
                 <w14:ligatures w14:val="none"/>
               </w:rPr>
-              <w:t>Start_Date</w:t>
+              <w:t>Amount deducted</w:t>
             </w:r>
-            <w:proofErr w:type="spellEnd"/>
+          </w:p>
+        </w:tc>
+        <w:tc>
+          <w:tcPr>
+            <w:tcW w:w="0" w:type="auto"/>
+            <w:tcBorders>
+              <w:top w:val="single" w:sz="6" w:space="0" w:color="DEE0E3"/>
+              <w:left w:val="single" w:sz="6" w:space="0" w:color="DEE0E3"/>
+              <w:bottom w:val="single" w:sz="6" w:space="0" w:color="DEE0E3"/>
+              <w:right w:val="single" w:sz="6" w:space="0" w:color="DEE0E3"/>
+            </w:tcBorders>
+            <w:tcMar>
+              <w:top w:w="120" w:type="dxa"/>
+              <w:left w:w="120" w:type="dxa"/>
+              <w:bottom w:w="120" w:type="dxa"/>
+              <w:right w:w="120" w:type="dxa"/>
+            </w:tcMar>
+            <w:hideMark/>
+          </w:tcPr>
+          <w:p>
+            <w:pPr>
+              <w:rPr>
+                <w:rFonts w:ascii="Times New Roman" w:eastAsia="Times New Roman" w:hAnsi="Times New Roman" w:cs="Times New Roman"/>
+                <w:kern w:val="0"/>
+                <w:sz w:val="20"/>
+                <w:szCs w:val="20"/>
+                <w:lang w:eastAsia="en-GB"/>
+                <w14:ligatures w14:val="none"/>
+              </w:rPr>
+            </w:pPr>
           </w:p>
         </w:tc>
       </w:tr>
@@ -1397,8 +1593,38 @@
                 <w:lang w:eastAsia="en-GB"/>
                 <w14:ligatures w14:val="none"/>
               </w:rPr>
-              <w:t>Description</w:t>
+              <w:t>Balance</w:t>
             </w:r>
+          </w:p>
+        </w:tc>
+        <w:tc>
+          <w:tcPr>
+            <w:tcW w:w="0" w:type="auto"/>
+            <w:tcBorders>
+              <w:top w:val="single" w:sz="6" w:space="0" w:color="DEE0E3"/>
+              <w:left w:val="single" w:sz="6" w:space="0" w:color="DEE0E3"/>
+              <w:bottom w:val="single" w:sz="6" w:space="0" w:color="DEE0E3"/>
+              <w:right w:val="single" w:sz="6" w:space="0" w:color="DEE0E3"/>
+            </w:tcBorders>
+            <w:tcMar>
+              <w:top w:w="120" w:type="dxa"/>
+              <w:left w:w="120" w:type="dxa"/>
+              <w:bottom w:w="120" w:type="dxa"/>
+              <w:right w:w="120" w:type="dxa"/>
+            </w:tcMar>
+            <w:hideMark/>
+          </w:tcPr>
+          <w:p>
+            <w:pPr>
+              <w:rPr>
+                <w:rFonts w:ascii="Times New Roman" w:eastAsia="Times New Roman" w:hAnsi="Times New Roman" w:cs="Times New Roman"/>
+                <w:kern w:val="0"/>
+                <w:sz w:val="20"/>
+                <w:szCs w:val="20"/>
+                <w:lang w:eastAsia="en-GB"/>
+                <w14:ligatures w14:val="none"/>
+              </w:rPr>
+            </w:pPr>
           </w:p>
         </w:tc>
       </w:tr>
@@ -1464,6 +1690,17 @@
                 <w14:ligatures w14:val="none"/>
               </w:rPr>
             </w:pPr>
+            <w:r>
+              <w:rPr>
+                <w:rFonts w:ascii="Times New Roman" w:eastAsia="Times New Roman" w:hAnsi="Times New Roman" w:cs="Times New Roman"/>
+                <w:kern w:val="0"/>
+                <w:sz w:val="20"/>
+                <w:szCs w:val="20"/>
+                <w:lang w:eastAsia="en-GB"/>
+                <w14:ligatures w14:val="none"/>
+              </w:rPr>
+              <w:t>Budget ID</w:t>
+            </w:r>
           </w:p>
         </w:tc>
         <w:tc>
@@ -1535,19 +1772,36 @@
                 <w14:ligatures w14:val="none"/>
               </w:rPr>
             </w:pPr>
-            <w:proofErr w:type="spellStart"/>
-            <w:r>
-              <w:rPr>
-                <w:rFonts w:ascii="Times New Roman" w:eastAsia="Times New Roman" w:hAnsi="Times New Roman" w:cs="Times New Roman"/>
-                <w:kern w:val="0"/>
-                <w:sz w:val="20"/>
-                <w:szCs w:val="20"/>
-                <w:lang w:eastAsia="en-GB"/>
-                <w14:ligatures w14:val="none"/>
-              </w:rPr>
-              <w:t>End_Date</w:t>
-            </w:r>
-            <w:proofErr w:type="spellEnd"/>
+          </w:p>
+        </w:tc>
+        <w:tc>
+          <w:tcPr>
+            <w:tcW w:w="0" w:type="auto"/>
+            <w:tcBorders>
+              <w:top w:val="single" w:sz="6" w:space="0" w:color="DEE0E3"/>
+              <w:left w:val="single" w:sz="6" w:space="0" w:color="DEE0E3"/>
+              <w:bottom w:val="single" w:sz="6" w:space="0" w:color="DEE0E3"/>
+              <w:right w:val="single" w:sz="6" w:space="0" w:color="DEE0E3"/>
+            </w:tcBorders>
+            <w:tcMar>
+              <w:top w:w="120" w:type="dxa"/>
+              <w:left w:w="120" w:type="dxa"/>
+              <w:bottom w:w="120" w:type="dxa"/>
+              <w:right w:w="120" w:type="dxa"/>
+            </w:tcMar>
+            <w:hideMark/>
+          </w:tcPr>
+          <w:p>
+            <w:pPr>
+              <w:rPr>
+                <w:rFonts w:ascii="Times New Roman" w:eastAsia="Times New Roman" w:hAnsi="Times New Roman" w:cs="Times New Roman"/>
+                <w:kern w:val="0"/>
+                <w:sz w:val="20"/>
+                <w:szCs w:val="20"/>
+                <w:lang w:eastAsia="en-GB"/>
+                <w14:ligatures w14:val="none"/>
+              </w:rPr>
+            </w:pPr>
           </w:p>
         </w:tc>
       </w:tr>
@@ -1684,7 +1938,131 @@
                 <w14:ligatures w14:val="none"/>
               </w:rPr>
             </w:pPr>
-            <w:proofErr w:type="spellStart"/>
+          </w:p>
+        </w:tc>
+        <w:tc>
+          <w:tcPr>
+            <w:tcW w:w="0" w:type="auto"/>
+            <w:tcBorders>
+              <w:top w:val="single" w:sz="6" w:space="0" w:color="DEE0E3"/>
+              <w:left w:val="single" w:sz="6" w:space="0" w:color="DEE0E3"/>
+              <w:bottom w:val="single" w:sz="6" w:space="0" w:color="DEE0E3"/>
+              <w:right w:val="single" w:sz="6" w:space="0" w:color="DEE0E3"/>
+            </w:tcBorders>
+            <w:tcMar>
+              <w:top w:w="120" w:type="dxa"/>
+              <w:left w:w="120" w:type="dxa"/>
+              <w:bottom w:w="120" w:type="dxa"/>
+              <w:right w:w="120" w:type="dxa"/>
+            </w:tcMar>
+            <w:hideMark/>
+          </w:tcPr>
+          <w:p>
+            <w:pPr>
+              <w:rPr>
+                <w:rFonts w:ascii="Times New Roman" w:eastAsia="Times New Roman" w:hAnsi="Times New Roman" w:cs="Times New Roman"/>
+                <w:kern w:val="0"/>
+                <w:sz w:val="20"/>
+                <w:szCs w:val="20"/>
+                <w:lang w:eastAsia="en-GB"/>
+                <w14:ligatures w14:val="none"/>
+              </w:rPr>
+            </w:pPr>
+          </w:p>
+        </w:tc>
+      </w:tr>
+      <w:tr>
+        <w:trPr>
+          <w:trHeight w:val="585"/>
+        </w:trPr>
+        <w:tc>
+          <w:tcPr>
+            <w:tcW w:w="0" w:type="auto"/>
+            <w:tcBorders>
+              <w:top w:val="single" w:sz="6" w:space="0" w:color="DEE0E3"/>
+              <w:left w:val="single" w:sz="6" w:space="0" w:color="DEE0E3"/>
+              <w:bottom w:val="single" w:sz="6" w:space="0" w:color="DEE0E3"/>
+              <w:right w:val="single" w:sz="6" w:space="0" w:color="DEE0E3"/>
+            </w:tcBorders>
+            <w:tcMar>
+              <w:top w:w="120" w:type="dxa"/>
+              <w:left w:w="120" w:type="dxa"/>
+              <w:bottom w:w="120" w:type="dxa"/>
+              <w:right w:w="120" w:type="dxa"/>
+            </w:tcMar>
+            <w:hideMark/>
+          </w:tcPr>
+          <w:p>
+            <w:pPr>
+              <w:rPr>
+                <w:rFonts w:ascii="Times New Roman" w:eastAsia="Times New Roman" w:hAnsi="Times New Roman" w:cs="Times New Roman"/>
+                <w:kern w:val="0"/>
+                <w:sz w:val="20"/>
+                <w:szCs w:val="20"/>
+                <w:lang w:eastAsia="en-GB"/>
+                <w14:ligatures w14:val="none"/>
+              </w:rPr>
+            </w:pPr>
+          </w:p>
+        </w:tc>
+        <w:tc>
+          <w:tcPr>
+            <w:tcW w:w="0" w:type="auto"/>
+            <w:tcBorders>
+              <w:top w:val="single" w:sz="6" w:space="0" w:color="DEE0E3"/>
+              <w:left w:val="single" w:sz="6" w:space="0" w:color="DEE0E3"/>
+              <w:bottom w:val="single" w:sz="6" w:space="0" w:color="DEE0E3"/>
+              <w:right w:val="single" w:sz="6" w:space="0" w:color="DEE0E3"/>
+            </w:tcBorders>
+            <w:tcMar>
+              <w:top w:w="120" w:type="dxa"/>
+              <w:left w:w="120" w:type="dxa"/>
+              <w:bottom w:w="120" w:type="dxa"/>
+              <w:right w:w="120" w:type="dxa"/>
+            </w:tcMar>
+            <w:hideMark/>
+          </w:tcPr>
+          <w:p>
+            <w:pPr>
+              <w:rPr>
+                <w:rFonts w:ascii="Times New Roman" w:eastAsia="Times New Roman" w:hAnsi="Times New Roman" w:cs="Times New Roman"/>
+                <w:kern w:val="0"/>
+                <w:sz w:val="20"/>
+                <w:szCs w:val="20"/>
+                <w:lang w:eastAsia="en-GB"/>
+                <w14:ligatures w14:val="none"/>
+              </w:rPr>
+            </w:pPr>
+          </w:p>
+        </w:tc>
+        <w:tc>
+          <w:tcPr>
+            <w:tcW w:w="0" w:type="auto"/>
+            <w:tcBorders>
+              <w:top w:val="single" w:sz="6" w:space="0" w:color="DEE0E3"/>
+              <w:left w:val="single" w:sz="6" w:space="0" w:color="DEE0E3"/>
+              <w:bottom w:val="single" w:sz="6" w:space="0" w:color="DEE0E3"/>
+              <w:right w:val="single" w:sz="6" w:space="0" w:color="DEE0E3"/>
+            </w:tcBorders>
+            <w:tcMar>
+              <w:top w:w="120" w:type="dxa"/>
+              <w:left w:w="120" w:type="dxa"/>
+              <w:bottom w:w="120" w:type="dxa"/>
+              <w:right w:w="120" w:type="dxa"/>
+            </w:tcMar>
+            <w:hideMark/>
+          </w:tcPr>
+          <w:p>
+            <w:pPr>
+              <w:rPr>
+                <w:rFonts w:ascii="Times New Roman" w:eastAsia="Times New Roman" w:hAnsi="Times New Roman" w:cs="Times New Roman"/>
+                <w:kern w:val="0"/>
+                <w:sz w:val="20"/>
+                <w:szCs w:val="20"/>
+                <w:lang w:eastAsia="en-GB"/>
+                <w14:ligatures w14:val="none"/>
+              </w:rPr>
+            </w:pPr>
             <w:r>
               <w:rPr>
                 <w:rFonts w:ascii="Times New Roman" w:eastAsia="Times New Roman" w:hAnsi="Times New Roman" w:cs="Times New Roman"/>
@@ -1694,9 +2072,68 @@
                 <w:lang w:eastAsia="en-GB"/>
                 <w14:ligatures w14:val="none"/>
               </w:rPr>
-              <w:t>Days_Left</w:t>
+              <w:t>Expense ID</w:t>
             </w:r>
-            <w:proofErr w:type="spellEnd"/>
+          </w:p>
+        </w:tc>
+        <w:tc>
+          <w:tcPr>
+            <w:tcW w:w="0" w:type="auto"/>
+            <w:tcBorders>
+              <w:top w:val="single" w:sz="6" w:space="0" w:color="DEE0E3"/>
+              <w:left w:val="single" w:sz="6" w:space="0" w:color="DEE0E3"/>
+              <w:bottom w:val="single" w:sz="6" w:space="0" w:color="DEE0E3"/>
+              <w:right w:val="single" w:sz="6" w:space="0" w:color="DEE0E3"/>
+            </w:tcBorders>
+            <w:tcMar>
+              <w:top w:w="120" w:type="dxa"/>
+              <w:left w:w="120" w:type="dxa"/>
+              <w:bottom w:w="120" w:type="dxa"/>
+              <w:right w:w="120" w:type="dxa"/>
+            </w:tcMar>
+            <w:hideMark/>
+          </w:tcPr>
+          <w:p>
+            <w:pPr>
+              <w:rPr>
+                <w:rFonts w:ascii="Times New Roman" w:eastAsia="Times New Roman" w:hAnsi="Times New Roman" w:cs="Times New Roman"/>
+                <w:kern w:val="0"/>
+                <w:sz w:val="20"/>
+                <w:szCs w:val="20"/>
+                <w:lang w:eastAsia="en-GB"/>
+                <w14:ligatures w14:val="none"/>
+              </w:rPr>
+            </w:pPr>
+          </w:p>
+        </w:tc>
+        <w:tc>
+          <w:tcPr>
+            <w:tcW w:w="0" w:type="auto"/>
+            <w:tcBorders>
+              <w:top w:val="single" w:sz="6" w:space="0" w:color="DEE0E3"/>
+              <w:left w:val="single" w:sz="6" w:space="0" w:color="DEE0E3"/>
+              <w:bottom w:val="single" w:sz="6" w:space="0" w:color="DEE0E3"/>
+              <w:right w:val="single" w:sz="6" w:space="0" w:color="DEE0E3"/>
+            </w:tcBorders>
+            <w:tcMar>
+              <w:top w:w="120" w:type="dxa"/>
+              <w:left w:w="120" w:type="dxa"/>
+              <w:bottom w:w="120" w:type="dxa"/>
+              <w:right w:w="120" w:type="dxa"/>
+            </w:tcMar>
+            <w:hideMark/>
+          </w:tcPr>
+          <w:p>
+            <w:pPr>
+              <w:rPr>
+                <w:rFonts w:ascii="Times New Roman" w:eastAsia="Times New Roman" w:hAnsi="Times New Roman" w:cs="Times New Roman"/>
+                <w:kern w:val="0"/>
+                <w:sz w:val="20"/>
+                <w:szCs w:val="20"/>
+                <w:lang w:eastAsia="en-GB"/>
+                <w14:ligatures w14:val="none"/>
+              </w:rPr>
+            </w:pPr>
           </w:p>
         </w:tc>
       </w:tr>
@@ -1705,17 +2142,16 @@
     <w:p/>
     <w:p>
       <w:r>
-        <w:lastRenderedPageBreak/>
         <w:t>ERD</w:t>
       </w:r>
     </w:p>
     <w:p>
       <w:r>
         <w:drawing>
-          <wp:inline distT="0" distB="0" distL="0" distR="0" wp14:anchorId="59FACC44" wp14:editId="5629D946">
-            <wp:extent cx="5731510" cy="3197225"/>
-            <wp:effectExtent l="0" t="0" r="0" b="3175"/>
-            <wp:docPr id="23197354" name="Picture 1"/>
+          <wp:inline distT="0" distB="0" distL="0" distR="0" wp14:anchorId="5A7A8A66" wp14:editId="288C7DCE">
+            <wp:extent cx="5731510" cy="3621405"/>
+            <wp:effectExtent l="0" t="0" r="0" b="0"/>
+            <wp:docPr id="1513445526" name="Picture 1"/>
             <wp:cNvGraphicFramePr>
               <a:graphicFrameLocks xmlns:a="http://schemas.openxmlformats.org/drawingml/2006/main" noChangeAspect="1"/>
             </wp:cNvGraphicFramePr>
@@ -1723,7 +2159,7 @@
               <a:graphicData uri="http://schemas.openxmlformats.org/drawingml/2006/picture">
                 <pic:pic xmlns:pic="http://schemas.openxmlformats.org/drawingml/2006/picture">
                   <pic:nvPicPr>
-                    <pic:cNvPr id="23197354" name=""/>
+                    <pic:cNvPr id="1513445526" name=""/>
                     <pic:cNvPicPr/>
                   </pic:nvPicPr>
                   <pic:blipFill>
@@ -1735,7 +2171,7 @@
                   <pic:spPr>
                     <a:xfrm>
                       <a:off x="0" y="0"/>
-                      <a:ext cx="5731510" cy="3197225"/>
+                      <a:ext cx="5731510" cy="3621405"/>
                     </a:xfrm>
                     <a:prstGeom prst="rect">
                       <a:avLst/>
@@ -1757,6 +2193,10 @@
     <w:p/>
     <w:p>
       <w:r>
+        <w:rPr>
+          <w:noProof/>
+        </w:rPr>
+        <w:lastRenderedPageBreak/>
         <w:drawing>
           <wp:inline distT="0" distB="0" distL="0" distR="0" wp14:anchorId="31174297" wp14:editId="083FCC88">
             <wp:extent cx="5731510" cy="4075430"/>

</xml_diff>